<commit_message>
learning center lean canvas
</commit_message>
<xml_diff>
--- a/Generic Entry Forms/Learning Centers - Generic Entry Form.docx
+++ b/Generic Entry Forms/Learning Centers - Generic Entry Form.docx
@@ -91,6 +91,26 @@
                 <w:lang w:val="en-PH"/>
               </w:rPr>
             </w:pPr>
+            <w:proofErr w:type="spellStart"/>
+            <w:r>
+              <w:rPr>
+                <w:rFonts w:ascii="Times New Roman" w:hAnsi="Times New Roman" w:cs="Times New Roman"/>
+                <w:sz w:val="24"/>
+                <w:szCs w:val="24"/>
+                <w:lang w:val="en-PH"/>
+              </w:rPr>
+              <w:t>eLearning</w:t>
+            </w:r>
+            <w:r>
+              <w:rPr>
+                <w:rFonts w:ascii="Times New Roman" w:hAnsi="Times New Roman" w:cs="Times New Roman"/>
+                <w:sz w:val="24"/>
+                <w:szCs w:val="24"/>
+                <w:lang w:val="en-PH"/>
+              </w:rPr>
+              <w:t>Centers</w:t>
+            </w:r>
+            <w:proofErr w:type="spellEnd"/>
           </w:p>
         </w:tc>
       </w:tr>
@@ -158,11 +178,36 @@
                 <w:lang w:val="en-PH"/>
               </w:rPr>
             </w:pPr>
-            <w:bookmarkStart w:id="0" w:name="_GoBack" w:colFirst="0" w:colLast="0"/>
-          </w:p>
-        </w:tc>
-      </w:tr>
-      <w:bookmarkEnd w:id="0"/>
+            <w:r>
+              <w:rPr>
+                <w:rFonts w:ascii="Times New Roman" w:hAnsi="Times New Roman" w:cs="Times New Roman"/>
+                <w:sz w:val="24"/>
+                <w:szCs w:val="24"/>
+                <w:lang w:val="en-PH"/>
+              </w:rPr>
+              <w:t>Digital</w:t>
+            </w:r>
+            <w:r>
+              <w:rPr>
+                <w:rFonts w:ascii="Times New Roman" w:hAnsi="Times New Roman" w:cs="Times New Roman"/>
+                <w:sz w:val="24"/>
+                <w:szCs w:val="24"/>
+                <w:lang w:val="en-PH"/>
+              </w:rPr>
+              <w:t xml:space="preserve"> solutions for Learning Center</w:t>
+            </w:r>
+            <w:r>
+              <w:rPr>
+                <w:rFonts w:ascii="Times New Roman" w:hAnsi="Times New Roman" w:cs="Times New Roman"/>
+                <w:sz w:val="24"/>
+                <w:szCs w:val="24"/>
+                <w:lang w:val="en-PH"/>
+              </w:rPr>
+              <w:t>s to automate operations and assist educators.</w:t>
+            </w:r>
+          </w:p>
+        </w:tc>
+      </w:tr>
       <w:tr>
         <w:tc>
           <w:tcPr>
@@ -2021,6 +2066,8 @@
                 <w:lang w:val="en-PH"/>
               </w:rPr>
             </w:pPr>
+            <w:bookmarkStart w:id="0" w:name="_GoBack"/>
+            <w:bookmarkEnd w:id="0"/>
           </w:p>
         </w:tc>
       </w:tr>
@@ -2102,6 +2149,117 @@
                 <w:lang w:val="en-PH"/>
               </w:rPr>
             </w:pPr>
+            <w:r>
+              <w:rPr>
+                <w:rFonts w:ascii="Times New Roman" w:hAnsi="Times New Roman" w:cs="Times New Roman"/>
+                <w:sz w:val="24"/>
+                <w:szCs w:val="24"/>
+                <w:lang w:val="en-PH"/>
+              </w:rPr>
+              <w:t xml:space="preserve">Our team is composed of individuals who excel in their own field of expertise and are capable of learning more to find solutions. We are dedicated to make the project successful. We are in constant communication with each other to discuss the ideas of one another and the problems that we encounter and may arise in the future for this project. </w:t>
+            </w:r>
+          </w:p>
+          <w:p>
+            <w:pPr>
+              <w:jc w:val="both"/>
+              <w:rPr>
+                <w:rFonts w:ascii="Times New Roman" w:hAnsi="Times New Roman" w:cs="Times New Roman"/>
+                <w:sz w:val="24"/>
+                <w:szCs w:val="24"/>
+                <w:lang w:val="en-PH"/>
+              </w:rPr>
+            </w:pPr>
+          </w:p>
+          <w:p>
+            <w:pPr>
+              <w:jc w:val="both"/>
+              <w:rPr>
+                <w:rFonts w:ascii="Times New Roman" w:hAnsi="Times New Roman" w:cs="Times New Roman"/>
+                <w:sz w:val="24"/>
+                <w:szCs w:val="24"/>
+                <w:lang w:val="en-PH"/>
+              </w:rPr>
+            </w:pPr>
+            <w:r>
+              <w:rPr>
+                <w:rFonts w:ascii="Times New Roman" w:hAnsi="Times New Roman" w:cs="Times New Roman"/>
+                <w:sz w:val="24"/>
+                <w:szCs w:val="24"/>
+                <w:lang w:val="en-PH"/>
+              </w:rPr>
+              <w:t>The following is our team composition:</w:t>
+            </w:r>
+          </w:p>
+          <w:p>
+            <w:pPr>
+              <w:jc w:val="both"/>
+              <w:rPr>
+                <w:rFonts w:ascii="Times New Roman" w:hAnsi="Times New Roman" w:cs="Times New Roman"/>
+                <w:sz w:val="24"/>
+                <w:szCs w:val="24"/>
+                <w:lang w:val="en-PH"/>
+              </w:rPr>
+            </w:pPr>
+          </w:p>
+          <w:p>
+            <w:pPr>
+              <w:jc w:val="both"/>
+              <w:rPr>
+                <w:rFonts w:ascii="Times New Roman" w:hAnsi="Times New Roman" w:cs="Times New Roman"/>
+                <w:sz w:val="24"/>
+                <w:szCs w:val="24"/>
+                <w:lang w:val="en-PH"/>
+              </w:rPr>
+            </w:pPr>
+            <w:r>
+              <w:rPr>
+                <w:rFonts w:ascii="Times New Roman" w:hAnsi="Times New Roman" w:cs="Times New Roman"/>
+                <w:sz w:val="24"/>
+                <w:szCs w:val="24"/>
+                <w:lang w:val="en-PH"/>
+              </w:rPr>
+              <w:t>Jephunneh Mabini – Project Manager</w:t>
+            </w:r>
+          </w:p>
+          <w:p>
+            <w:pPr>
+              <w:jc w:val="both"/>
+              <w:rPr>
+                <w:rFonts w:ascii="Times New Roman" w:hAnsi="Times New Roman" w:cs="Times New Roman"/>
+                <w:sz w:val="24"/>
+                <w:szCs w:val="24"/>
+                <w:lang w:val="en-PH"/>
+              </w:rPr>
+            </w:pPr>
+            <w:r>
+              <w:rPr>
+                <w:rFonts w:ascii="Times New Roman" w:hAnsi="Times New Roman" w:cs="Times New Roman"/>
+                <w:sz w:val="24"/>
+                <w:szCs w:val="24"/>
+                <w:lang w:val="en-PH"/>
+              </w:rPr>
+              <w:t>Rhea Shane Chiong – Database Designer and Software Engineer</w:t>
+            </w:r>
+          </w:p>
+          <w:p>
+            <w:pPr>
+              <w:jc w:val="both"/>
+              <w:rPr>
+                <w:rFonts w:ascii="Times New Roman" w:hAnsi="Times New Roman" w:cs="Times New Roman"/>
+                <w:sz w:val="24"/>
+                <w:szCs w:val="24"/>
+                <w:lang w:val="en-PH"/>
+              </w:rPr>
+            </w:pPr>
+            <w:r>
+              <w:rPr>
+                <w:rFonts w:ascii="Times New Roman" w:hAnsi="Times New Roman" w:cs="Times New Roman"/>
+                <w:sz w:val="24"/>
+                <w:szCs w:val="24"/>
+                <w:lang w:val="en-PH"/>
+              </w:rPr>
+              <w:t>Cristian Paragoso – UI Designer and Technical Writer</w:t>
+            </w:r>
           </w:p>
         </w:tc>
       </w:tr>
@@ -2262,281 +2420,6 @@
             <w:r>
               <w:rPr>
                 <w:rFonts w:ascii="Times New Roman" w:hAnsi="Times New Roman" w:cs="Times New Roman"/>
-                <w:sz w:val="24"/>
-                <w:szCs w:val="24"/>
-                <w:lang w:val="en-PH"/>
-              </w:rPr>
-              <w:t>Disaster Preparedness and Response</w:t>
-            </w:r>
-          </w:p>
-          <w:p>
-            <w:pPr>
-              <w:pStyle w:val="ListParagraph"/>
-              <w:numPr>
-                <w:ilvl w:val="0"/>
-                <w:numId w:val="1"/>
-              </w:numPr>
-              <w:jc w:val="both"/>
-              <w:rPr>
-                <w:rFonts w:ascii="Times New Roman" w:hAnsi="Times New Roman" w:cs="Times New Roman"/>
-                <w:sz w:val="24"/>
-                <w:szCs w:val="24"/>
-                <w:lang w:val="en-PH"/>
-              </w:rPr>
-            </w:pPr>
-            <w:r>
-              <w:rPr>
-                <w:rFonts w:ascii="Times New Roman" w:hAnsi="Times New Roman" w:cs="Times New Roman"/>
-                <w:sz w:val="24"/>
-                <w:szCs w:val="24"/>
-                <w:lang w:val="en-PH"/>
-              </w:rPr>
-              <w:t>Education</w:t>
-            </w:r>
-          </w:p>
-          <w:p>
-            <w:pPr>
-              <w:pStyle w:val="ListParagraph"/>
-              <w:numPr>
-                <w:ilvl w:val="0"/>
-                <w:numId w:val="1"/>
-              </w:numPr>
-              <w:jc w:val="both"/>
-              <w:rPr>
-                <w:rFonts w:ascii="Times New Roman" w:hAnsi="Times New Roman" w:cs="Times New Roman"/>
-                <w:sz w:val="24"/>
-                <w:szCs w:val="24"/>
-                <w:lang w:val="en-PH"/>
-              </w:rPr>
-            </w:pPr>
-            <w:r>
-              <w:rPr>
-                <w:rFonts w:ascii="Times New Roman" w:hAnsi="Times New Roman" w:cs="Times New Roman"/>
-                <w:sz w:val="24"/>
-                <w:szCs w:val="24"/>
-                <w:lang w:val="en-PH"/>
-              </w:rPr>
-              <w:t>Environment</w:t>
-            </w:r>
-          </w:p>
-          <w:p>
-            <w:pPr>
-              <w:pStyle w:val="ListParagraph"/>
-              <w:numPr>
-                <w:ilvl w:val="0"/>
-                <w:numId w:val="1"/>
-              </w:numPr>
-              <w:jc w:val="both"/>
-              <w:rPr>
-                <w:rFonts w:ascii="Times New Roman" w:hAnsi="Times New Roman" w:cs="Times New Roman"/>
-                <w:sz w:val="24"/>
-                <w:szCs w:val="24"/>
-                <w:lang w:val="en-PH"/>
-              </w:rPr>
-            </w:pPr>
-            <w:r>
-              <w:rPr>
-                <w:rFonts w:ascii="Times New Roman" w:hAnsi="Times New Roman" w:cs="Times New Roman"/>
-                <w:sz w:val="24"/>
-                <w:szCs w:val="24"/>
-                <w:lang w:val="en-PH"/>
-              </w:rPr>
-              <w:t>Governance</w:t>
-            </w:r>
-          </w:p>
-          <w:p>
-            <w:pPr>
-              <w:pStyle w:val="ListParagraph"/>
-              <w:numPr>
-                <w:ilvl w:val="0"/>
-                <w:numId w:val="1"/>
-              </w:numPr>
-              <w:jc w:val="both"/>
-              <w:rPr>
-                <w:rFonts w:ascii="Times New Roman" w:hAnsi="Times New Roman" w:cs="Times New Roman"/>
-                <w:sz w:val="24"/>
-                <w:szCs w:val="24"/>
-                <w:lang w:val="en-PH"/>
-              </w:rPr>
-            </w:pPr>
-            <w:r>
-              <w:rPr>
-                <w:rFonts w:ascii="Times New Roman" w:hAnsi="Times New Roman" w:cs="Times New Roman"/>
-                <w:sz w:val="24"/>
-                <w:szCs w:val="24"/>
-                <w:lang w:val="en-PH"/>
-              </w:rPr>
-              <w:t>Health</w:t>
-            </w:r>
-          </w:p>
-          <w:p>
-            <w:pPr>
-              <w:pStyle w:val="ListParagraph"/>
-              <w:numPr>
-                <w:ilvl w:val="0"/>
-                <w:numId w:val="1"/>
-              </w:numPr>
-              <w:jc w:val="both"/>
-              <w:rPr>
-                <w:rFonts w:ascii="Times New Roman" w:hAnsi="Times New Roman" w:cs="Times New Roman"/>
-                <w:sz w:val="24"/>
-                <w:szCs w:val="24"/>
-                <w:lang w:val="en-PH"/>
-              </w:rPr>
-            </w:pPr>
-            <w:r>
-              <w:rPr>
-                <w:rFonts w:ascii="Times New Roman" w:hAnsi="Times New Roman" w:cs="Times New Roman"/>
-                <w:sz w:val="24"/>
-                <w:szCs w:val="24"/>
-                <w:lang w:val="en-PH"/>
-              </w:rPr>
-              <w:t>Home</w:t>
-            </w:r>
-          </w:p>
-          <w:p>
-            <w:pPr>
-              <w:pStyle w:val="ListParagraph"/>
-              <w:numPr>
-                <w:ilvl w:val="0"/>
-                <w:numId w:val="1"/>
-              </w:numPr>
-              <w:jc w:val="both"/>
-              <w:rPr>
-                <w:rFonts w:ascii="Times New Roman" w:hAnsi="Times New Roman" w:cs="Times New Roman"/>
-                <w:sz w:val="24"/>
-                <w:szCs w:val="24"/>
-                <w:lang w:val="en-PH"/>
-              </w:rPr>
-            </w:pPr>
-            <w:r>
-              <w:rPr>
-                <w:rFonts w:ascii="Times New Roman" w:hAnsi="Times New Roman" w:cs="Times New Roman"/>
-                <w:sz w:val="24"/>
-                <w:szCs w:val="24"/>
-                <w:lang w:val="en-PH"/>
-              </w:rPr>
-              <w:t>Livelihood</w:t>
-            </w:r>
-          </w:p>
-          <w:p>
-            <w:pPr>
-              <w:pStyle w:val="ListParagraph"/>
-              <w:numPr>
-                <w:ilvl w:val="0"/>
-                <w:numId w:val="1"/>
-              </w:numPr>
-              <w:jc w:val="both"/>
-              <w:rPr>
-                <w:rFonts w:ascii="Times New Roman" w:hAnsi="Times New Roman" w:cs="Times New Roman"/>
-                <w:sz w:val="24"/>
-                <w:szCs w:val="24"/>
-                <w:lang w:val="en-PH"/>
-              </w:rPr>
-            </w:pPr>
-            <w:r>
-              <w:rPr>
-                <w:rFonts w:ascii="Times New Roman" w:hAnsi="Times New Roman" w:cs="Times New Roman"/>
-                <w:sz w:val="24"/>
-                <w:szCs w:val="24"/>
-                <w:lang w:val="en-PH"/>
-              </w:rPr>
-              <w:t>Media and Entertainment</w:t>
-            </w:r>
-          </w:p>
-          <w:p>
-            <w:pPr>
-              <w:pStyle w:val="ListParagraph"/>
-              <w:numPr>
-                <w:ilvl w:val="0"/>
-                <w:numId w:val="1"/>
-              </w:numPr>
-              <w:jc w:val="both"/>
-              <w:rPr>
-                <w:rFonts w:ascii="Times New Roman" w:hAnsi="Times New Roman" w:cs="Times New Roman"/>
-                <w:sz w:val="24"/>
-                <w:szCs w:val="24"/>
-                <w:lang w:val="en-PH"/>
-              </w:rPr>
-            </w:pPr>
-            <w:r>
-              <w:rPr>
-                <w:rFonts w:ascii="Times New Roman" w:hAnsi="Times New Roman" w:cs="Times New Roman"/>
-                <w:sz w:val="24"/>
-                <w:szCs w:val="24"/>
-                <w:lang w:val="en-PH"/>
-              </w:rPr>
-              <w:t>Mobile Solutions</w:t>
-            </w:r>
-          </w:p>
-          <w:p>
-            <w:pPr>
-              <w:pStyle w:val="ListParagraph"/>
-              <w:numPr>
-                <w:ilvl w:val="0"/>
-                <w:numId w:val="1"/>
-              </w:numPr>
-              <w:jc w:val="both"/>
-              <w:rPr>
-                <w:rFonts w:ascii="Times New Roman" w:hAnsi="Times New Roman" w:cs="Times New Roman"/>
-                <w:sz w:val="24"/>
-                <w:szCs w:val="24"/>
-                <w:lang w:val="en-PH"/>
-              </w:rPr>
-            </w:pPr>
-            <w:r>
-              <w:rPr>
-                <w:rFonts w:ascii="Times New Roman" w:hAnsi="Times New Roman" w:cs="Times New Roman"/>
-                <w:sz w:val="24"/>
-                <w:szCs w:val="24"/>
-                <w:lang w:val="en-PH"/>
-              </w:rPr>
-              <w:t>People-on-the-Go</w:t>
-            </w:r>
-          </w:p>
-          <w:p>
-            <w:pPr>
-              <w:pStyle w:val="ListParagraph"/>
-              <w:numPr>
-                <w:ilvl w:val="0"/>
-                <w:numId w:val="1"/>
-              </w:numPr>
-              <w:jc w:val="both"/>
-              <w:rPr>
-                <w:rFonts w:ascii="Times New Roman" w:hAnsi="Times New Roman" w:cs="Times New Roman"/>
-                <w:sz w:val="24"/>
-                <w:szCs w:val="24"/>
-                <w:lang w:val="en-PH"/>
-              </w:rPr>
-            </w:pPr>
-            <w:r>
-              <w:rPr>
-                <w:rFonts w:ascii="Times New Roman" w:hAnsi="Times New Roman" w:cs="Times New Roman"/>
-                <w:sz w:val="24"/>
-                <w:szCs w:val="24"/>
-                <w:lang w:val="en-PH"/>
-              </w:rPr>
-              <w:t>Power and Energy</w:t>
-            </w:r>
-          </w:p>
-          <w:p>
-            <w:pPr>
-              <w:pStyle w:val="ListParagraph"/>
-              <w:numPr>
-                <w:ilvl w:val="0"/>
-                <w:numId w:val="1"/>
-              </w:numPr>
-              <w:jc w:val="both"/>
-              <w:rPr>
-                <w:rFonts w:ascii="Times New Roman" w:hAnsi="Times New Roman" w:cs="Times New Roman"/>
-                <w:sz w:val="24"/>
-                <w:szCs w:val="24"/>
-                <w:lang w:val="en-PH"/>
-              </w:rPr>
-            </w:pPr>
-            <w:r>
-              <w:rPr>
-                <w:rFonts w:ascii="Times New Roman" w:hAnsi="Times New Roman" w:cs="Times New Roman"/>
                 <w:noProof/>
                 <w:sz w:val="24"/>
                 <w:szCs w:val="24"/>
@@ -2544,15 +2427,15 @@
               <mc:AlternateContent>
                 <mc:Choice Requires="wps">
                   <w:drawing>
-                    <wp:anchor distT="0" distB="0" distL="114300" distR="114300" simplePos="0" relativeHeight="251659264" behindDoc="0" locked="0" layoutInCell="1" allowOverlap="1" wp14:anchorId="114AFC49" wp14:editId="04BD2669">
+                    <wp:anchor distT="0" distB="0" distL="114300" distR="114300" simplePos="0" relativeHeight="251659264" behindDoc="0" locked="0" layoutInCell="1" allowOverlap="1" wp14:anchorId="1B799D90" wp14:editId="239E6984">
                       <wp:simplePos x="0" y="0"/>
                       <wp:positionH relativeFrom="column">
-                        <wp:posOffset>131013</wp:posOffset>
+                        <wp:posOffset>130810</wp:posOffset>
                       </wp:positionH>
                       <wp:positionV relativeFrom="paragraph">
-                        <wp:posOffset>44450</wp:posOffset>
+                        <wp:posOffset>85090</wp:posOffset>
                       </wp:positionV>
-                      <wp:extent cx="320418" cy="320567"/>
+                      <wp:extent cx="320040" cy="320040"/>
                       <wp:effectExtent l="0" t="0" r="0" b="3810"/>
                       <wp:wrapNone/>
                       <wp:docPr id="1" name="Text Box 1"/>
@@ -2564,7 +2447,7 @@
                             <wps:spPr>
                               <a:xfrm>
                                 <a:off x="0" y="0"/>
-                                <a:ext cx="320418" cy="320567"/>
+                                <a:ext cx="320040" cy="320040"/>
                               </a:xfrm>
                               <a:prstGeom prst="rect">
                                 <a:avLst/>
@@ -2632,7 +2515,7 @@
                       <v:stroke joinstyle="miter"/>
                       <v:path gradientshapeok="t" o:connecttype="rect"/>
                     </v:shapetype>
-                    <v:shape id="Text Box 1" o:spid="_x0000_s1026" type="#_x0000_t202" style="position:absolute;left:0;text-align:left;margin-left:10.3pt;margin-top:3.5pt;width:25.25pt;height:25.25pt;z-index:251659264;visibility:visible;mso-wrap-style:square;mso-width-percent:0;mso-height-percent:0;mso-wrap-distance-left:9pt;mso-wrap-distance-top:0;mso-wrap-distance-right:9pt;mso-wrap-distance-bottom:0;mso-position-horizontal:absolute;mso-position-horizontal-relative:text;mso-position-vertical:absolute;mso-position-vertical-relative:text;mso-width-percent:0;mso-height-percent:0;mso-width-relative:margin;mso-height-relative:margin;v-text-anchor:top" o:gfxdata="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" filled="f" stroked="f" strokeweight=".5pt">
+                    <v:shape id="Text Box 1" o:spid="_x0000_s1026" type="#_x0000_t202" style="position:absolute;left:0;text-align:left;margin-left:10.3pt;margin-top:6.7pt;width:25.2pt;height:25.2pt;z-index:251659264;visibility:visible;mso-wrap-style:square;mso-width-percent:0;mso-height-percent:0;mso-wrap-distance-left:9pt;mso-wrap-distance-top:0;mso-wrap-distance-right:9pt;mso-wrap-distance-bottom:0;mso-position-horizontal:absolute;mso-position-horizontal-relative:text;mso-position-vertical:absolute;mso-position-vertical-relative:text;mso-width-percent:0;mso-height-percent:0;mso-width-relative:margin;mso-height-relative:margin;v-text-anchor:top" o:gfxdata="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" filled="f" stroked="f" strokeweight=".5pt">
                       <v:textbox>
                         <w:txbxContent>
                           <w:p>
@@ -2657,6 +2540,281 @@
                 </mc:Fallback>
               </mc:AlternateContent>
             </w:r>
+            <w:r>
+              <w:rPr>
+                <w:rFonts w:ascii="Times New Roman" w:hAnsi="Times New Roman" w:cs="Times New Roman"/>
+                <w:sz w:val="24"/>
+                <w:szCs w:val="24"/>
+                <w:lang w:val="en-PH"/>
+              </w:rPr>
+              <w:t>Disaster Preparedness and Response</w:t>
+            </w:r>
+          </w:p>
+          <w:p>
+            <w:pPr>
+              <w:pStyle w:val="ListParagraph"/>
+              <w:numPr>
+                <w:ilvl w:val="0"/>
+                <w:numId w:val="1"/>
+              </w:numPr>
+              <w:jc w:val="both"/>
+              <w:rPr>
+                <w:rFonts w:ascii="Times New Roman" w:hAnsi="Times New Roman" w:cs="Times New Roman"/>
+                <w:sz w:val="24"/>
+                <w:szCs w:val="24"/>
+                <w:lang w:val="en-PH"/>
+              </w:rPr>
+            </w:pPr>
+            <w:r>
+              <w:rPr>
+                <w:rFonts w:ascii="Times New Roman" w:hAnsi="Times New Roman" w:cs="Times New Roman"/>
+                <w:sz w:val="24"/>
+                <w:szCs w:val="24"/>
+                <w:lang w:val="en-PH"/>
+              </w:rPr>
+              <w:t>Education</w:t>
+            </w:r>
+          </w:p>
+          <w:p>
+            <w:pPr>
+              <w:pStyle w:val="ListParagraph"/>
+              <w:numPr>
+                <w:ilvl w:val="0"/>
+                <w:numId w:val="1"/>
+              </w:numPr>
+              <w:jc w:val="both"/>
+              <w:rPr>
+                <w:rFonts w:ascii="Times New Roman" w:hAnsi="Times New Roman" w:cs="Times New Roman"/>
+                <w:sz w:val="24"/>
+                <w:szCs w:val="24"/>
+                <w:lang w:val="en-PH"/>
+              </w:rPr>
+            </w:pPr>
+            <w:r>
+              <w:rPr>
+                <w:rFonts w:ascii="Times New Roman" w:hAnsi="Times New Roman" w:cs="Times New Roman"/>
+                <w:sz w:val="24"/>
+                <w:szCs w:val="24"/>
+                <w:lang w:val="en-PH"/>
+              </w:rPr>
+              <w:t>Environment</w:t>
+            </w:r>
+          </w:p>
+          <w:p>
+            <w:pPr>
+              <w:pStyle w:val="ListParagraph"/>
+              <w:numPr>
+                <w:ilvl w:val="0"/>
+                <w:numId w:val="1"/>
+              </w:numPr>
+              <w:jc w:val="both"/>
+              <w:rPr>
+                <w:rFonts w:ascii="Times New Roman" w:hAnsi="Times New Roman" w:cs="Times New Roman"/>
+                <w:sz w:val="24"/>
+                <w:szCs w:val="24"/>
+                <w:lang w:val="en-PH"/>
+              </w:rPr>
+            </w:pPr>
+            <w:r>
+              <w:rPr>
+                <w:rFonts w:ascii="Times New Roman" w:hAnsi="Times New Roman" w:cs="Times New Roman"/>
+                <w:sz w:val="24"/>
+                <w:szCs w:val="24"/>
+                <w:lang w:val="en-PH"/>
+              </w:rPr>
+              <w:t>Governance</w:t>
+            </w:r>
+          </w:p>
+          <w:p>
+            <w:pPr>
+              <w:pStyle w:val="ListParagraph"/>
+              <w:numPr>
+                <w:ilvl w:val="0"/>
+                <w:numId w:val="1"/>
+              </w:numPr>
+              <w:jc w:val="both"/>
+              <w:rPr>
+                <w:rFonts w:ascii="Times New Roman" w:hAnsi="Times New Roman" w:cs="Times New Roman"/>
+                <w:sz w:val="24"/>
+                <w:szCs w:val="24"/>
+                <w:lang w:val="en-PH"/>
+              </w:rPr>
+            </w:pPr>
+            <w:r>
+              <w:rPr>
+                <w:rFonts w:ascii="Times New Roman" w:hAnsi="Times New Roman" w:cs="Times New Roman"/>
+                <w:sz w:val="24"/>
+                <w:szCs w:val="24"/>
+                <w:lang w:val="en-PH"/>
+              </w:rPr>
+              <w:t>Health</w:t>
+            </w:r>
+          </w:p>
+          <w:p>
+            <w:pPr>
+              <w:pStyle w:val="ListParagraph"/>
+              <w:numPr>
+                <w:ilvl w:val="0"/>
+                <w:numId w:val="1"/>
+              </w:numPr>
+              <w:jc w:val="both"/>
+              <w:rPr>
+                <w:rFonts w:ascii="Times New Roman" w:hAnsi="Times New Roman" w:cs="Times New Roman"/>
+                <w:sz w:val="24"/>
+                <w:szCs w:val="24"/>
+                <w:lang w:val="en-PH"/>
+              </w:rPr>
+            </w:pPr>
+            <w:r>
+              <w:rPr>
+                <w:rFonts w:ascii="Times New Roman" w:hAnsi="Times New Roman" w:cs="Times New Roman"/>
+                <w:sz w:val="24"/>
+                <w:szCs w:val="24"/>
+                <w:lang w:val="en-PH"/>
+              </w:rPr>
+              <w:t>Home</w:t>
+            </w:r>
+          </w:p>
+          <w:p>
+            <w:pPr>
+              <w:pStyle w:val="ListParagraph"/>
+              <w:numPr>
+                <w:ilvl w:val="0"/>
+                <w:numId w:val="1"/>
+              </w:numPr>
+              <w:jc w:val="both"/>
+              <w:rPr>
+                <w:rFonts w:ascii="Times New Roman" w:hAnsi="Times New Roman" w:cs="Times New Roman"/>
+                <w:sz w:val="24"/>
+                <w:szCs w:val="24"/>
+                <w:lang w:val="en-PH"/>
+              </w:rPr>
+            </w:pPr>
+            <w:r>
+              <w:rPr>
+                <w:rFonts w:ascii="Times New Roman" w:hAnsi="Times New Roman" w:cs="Times New Roman"/>
+                <w:sz w:val="24"/>
+                <w:szCs w:val="24"/>
+                <w:lang w:val="en-PH"/>
+              </w:rPr>
+              <w:t>Livelihood</w:t>
+            </w:r>
+          </w:p>
+          <w:p>
+            <w:pPr>
+              <w:pStyle w:val="ListParagraph"/>
+              <w:numPr>
+                <w:ilvl w:val="0"/>
+                <w:numId w:val="1"/>
+              </w:numPr>
+              <w:jc w:val="both"/>
+              <w:rPr>
+                <w:rFonts w:ascii="Times New Roman" w:hAnsi="Times New Roman" w:cs="Times New Roman"/>
+                <w:sz w:val="24"/>
+                <w:szCs w:val="24"/>
+                <w:lang w:val="en-PH"/>
+              </w:rPr>
+            </w:pPr>
+            <w:r>
+              <w:rPr>
+                <w:rFonts w:ascii="Times New Roman" w:hAnsi="Times New Roman" w:cs="Times New Roman"/>
+                <w:sz w:val="24"/>
+                <w:szCs w:val="24"/>
+                <w:lang w:val="en-PH"/>
+              </w:rPr>
+              <w:t>Media and Entertainment</w:t>
+            </w:r>
+          </w:p>
+          <w:p>
+            <w:pPr>
+              <w:pStyle w:val="ListParagraph"/>
+              <w:numPr>
+                <w:ilvl w:val="0"/>
+                <w:numId w:val="1"/>
+              </w:numPr>
+              <w:jc w:val="both"/>
+              <w:rPr>
+                <w:rFonts w:ascii="Times New Roman" w:hAnsi="Times New Roman" w:cs="Times New Roman"/>
+                <w:sz w:val="24"/>
+                <w:szCs w:val="24"/>
+                <w:lang w:val="en-PH"/>
+              </w:rPr>
+            </w:pPr>
+            <w:r>
+              <w:rPr>
+                <w:rFonts w:ascii="Times New Roman" w:hAnsi="Times New Roman" w:cs="Times New Roman"/>
+                <w:sz w:val="24"/>
+                <w:szCs w:val="24"/>
+                <w:lang w:val="en-PH"/>
+              </w:rPr>
+              <w:t>Mobile Solutions</w:t>
+            </w:r>
+          </w:p>
+          <w:p>
+            <w:pPr>
+              <w:pStyle w:val="ListParagraph"/>
+              <w:numPr>
+                <w:ilvl w:val="0"/>
+                <w:numId w:val="1"/>
+              </w:numPr>
+              <w:jc w:val="both"/>
+              <w:rPr>
+                <w:rFonts w:ascii="Times New Roman" w:hAnsi="Times New Roman" w:cs="Times New Roman"/>
+                <w:sz w:val="24"/>
+                <w:szCs w:val="24"/>
+                <w:lang w:val="en-PH"/>
+              </w:rPr>
+            </w:pPr>
+            <w:r>
+              <w:rPr>
+                <w:rFonts w:ascii="Times New Roman" w:hAnsi="Times New Roman" w:cs="Times New Roman"/>
+                <w:sz w:val="24"/>
+                <w:szCs w:val="24"/>
+                <w:lang w:val="en-PH"/>
+              </w:rPr>
+              <w:t>People-on-the-Go</w:t>
+            </w:r>
+          </w:p>
+          <w:p>
+            <w:pPr>
+              <w:pStyle w:val="ListParagraph"/>
+              <w:numPr>
+                <w:ilvl w:val="0"/>
+                <w:numId w:val="1"/>
+              </w:numPr>
+              <w:jc w:val="both"/>
+              <w:rPr>
+                <w:rFonts w:ascii="Times New Roman" w:hAnsi="Times New Roman" w:cs="Times New Roman"/>
+                <w:sz w:val="24"/>
+                <w:szCs w:val="24"/>
+                <w:lang w:val="en-PH"/>
+              </w:rPr>
+            </w:pPr>
+            <w:r>
+              <w:rPr>
+                <w:rFonts w:ascii="Times New Roman" w:hAnsi="Times New Roman" w:cs="Times New Roman"/>
+                <w:sz w:val="24"/>
+                <w:szCs w:val="24"/>
+                <w:lang w:val="en-PH"/>
+              </w:rPr>
+              <w:t>Power and Energy</w:t>
+            </w:r>
+          </w:p>
+          <w:p>
+            <w:pPr>
+              <w:pStyle w:val="ListParagraph"/>
+              <w:numPr>
+                <w:ilvl w:val="0"/>
+                <w:numId w:val="1"/>
+              </w:numPr>
+              <w:jc w:val="both"/>
+              <w:rPr>
+                <w:rFonts w:ascii="Times New Roman" w:hAnsi="Times New Roman" w:cs="Times New Roman"/>
+                <w:sz w:val="24"/>
+                <w:szCs w:val="24"/>
+                <w:lang w:val="en-PH"/>
+              </w:rPr>
+            </w:pPr>
             <w:r>
               <w:rPr>
                 <w:rFonts w:ascii="Times New Roman" w:hAnsi="Times New Roman" w:cs="Times New Roman"/>
@@ -2986,7 +3144,7 @@
             <w:b/>
             <w:noProof/>
           </w:rPr>
-          <w:t>70</w:t>
+          <w:t>72</w:t>
         </w:r>
         <w:r>
           <w:rPr>
@@ -3981,7 +4139,7 @@
 </file>
 
 <file path=customXml/itemProps1.xml><?xml version="1.0" encoding="utf-8"?>
-<ds:datastoreItem xmlns:ds="http://schemas.openxmlformats.org/officeDocument/2006/customXml" ds:itemID="{0E1E98C7-91A7-4D7C-993F-703D34BC7FDD}">
+<ds:datastoreItem xmlns:ds="http://schemas.openxmlformats.org/officeDocument/2006/customXml" ds:itemID="{9270B5B4-8411-4982-B41D-9A23FC7EF221}">
   <ds:schemaRefs>
     <ds:schemaRef ds:uri="http://schemas.openxmlformats.org/officeDocument/2006/bibliography"/>
   </ds:schemaRefs>

</xml_diff>